<commit_message>
fix: remove librarian assumption from workflow description
Changed "librarians export search results" to "search results are exported"
to avoid assumption that librarians are always involved in systematic reviews.

🤖 Generated with [Claude Code](https://claude.com/claude-code)

Co-Authored-By: Claude Opus 4.5 <noreply@anthropic.com>
</commit_message>
<xml_diff>
--- a/Manuscript.docx
+++ b/Manuscript.docx
@@ -1576,14 +1576,10 @@
         <w:pStyle w:val="FirstParagraph"/>
       </w:pPr>
       <w:r>
-        <w:rPr>
-          <w:color w:val="FF0000"/>
-        </w:rPr>
         <w:t xml:space="preserve">We evaluated AI screening using diagnostic test accuracy metrics, treating expert human decisions as the reference standard. The primary outcome was searchable recall (sensitivity), defined as the proportion of relevant studies correctly flagged for inclusion [TP/(TP+FN)]. High sensitivity (≥95%) is critical because missed studies can alter clinical conclusions.</w:t>
       </w:r>
       <w:r>
         <w:rPr>
-          <w:color w:val="FF0000"/>
           <w:vertAlign w:val="superscript"/>
         </w:rPr>
         <w:t xml:space="preserve">13,17</w:t>
@@ -2370,7 +2366,7 @@
         <w:rPr>
           <w:color w:val="FF0000"/>
         </w:rPr>
-        <w:t xml:space="preserve">The critical innovation lies not in AI screening capabilities alone, but in eliminating the traditional handoff between literature search and screening. Conventional workflows fragment evidence synthesis: librarians export search results to spreadsheets, reviewers manually import into screening platforms, then reconcile discrepancies across systems—each handoff losing provenance and introducing transcription errors. Our unified pipeline maintains complete audit trails from database query to final inclusion decision, enabling seamless data flow without manual intervention. Integration delivers multiplicative performance: end-to-end recall (98.4%) equals search recall (99.3%) multiplied by screening sensitivity (99.3%). The same architectural foundation enables living systematic reviews, where monthly update queries flow through identical screening criteria without re-screening historical papers.</w:t>
+        <w:t xml:space="preserve">The critical innovation lies not in AI screening capabilities alone, but in eliminating the traditional handoff between literature search and screening. Conventional workflows fragment evidence synthesis: search results are exported to spreadsheets, then manually imported into screening platforms, requiring reconciliation across disconnected systems—each handoff losing provenance and introducing transcription errors. Our unified pipeline maintains complete audit trails from database query to final inclusion decision, enabling seamless data flow without manual intervention. Integration delivers multiplicative performance: end-to-end recall (98.4%) equals search recall (99.3%) multiplied by screening sensitivity (99.3%). The same architectural foundation enables living systematic reviews, where monthly update queries flow through identical screening criteria without re-screening historical papers.</w:t>
       </w:r>
     </w:p>
     <w:bookmarkEnd w:id="39"/>

</xml_diff>